<commit_message>
Listing all users from the Database
</commit_message>
<xml_diff>
--- a/OnlineExamManagmentSystem/bin/Documents/References.docx
+++ b/OnlineExamManagmentSystem/bin/Documents/References.docx
@@ -27,13 +27,49 @@
     </w:p>
     <w:p>
       <w:pPr>
-        <w:jc w:val="left"/>
+        <w:rPr>
+          <w:rFonts w:ascii="Times New Roman" w:cs="Times New Roman" w:eastAsia="Times New Roman" w:hAnsi="Times New Roman"/>
+          <w:sz w:val="24"/>
+          <w:szCs w:val="24"/>
+        </w:rPr>
+      </w:pPr>
+      <w:r>
+        <w:rPr>
+          <w:rtl w:val="0"/>
+        </w:rPr>
+      </w:r>
+    </w:p>
+    <w:p>
+      <w:pPr>
+        <w:rPr>
+          <w:rFonts w:ascii="Times New Roman" w:cs="Times New Roman" w:eastAsia="Times New Roman" w:hAnsi="Times New Roman"/>
+          <w:sz w:val="24"/>
+          <w:szCs w:val="24"/>
+        </w:rPr>
+      </w:pPr>
+      <w:r>
+        <w:rPr>
+          <w:rtl w:val="0"/>
+        </w:rPr>
+      </w:r>
+    </w:p>
+    <w:p>
+      <w:pPr>
         <w:rPr>
           <w:rFonts w:ascii="Times New Roman" w:cs="Times New Roman" w:eastAsia="Times New Roman" w:hAnsi="Times New Roman"/>
           <w:sz w:val="32"/>
           <w:szCs w:val="32"/>
         </w:rPr>
       </w:pPr>
+      <w:r>
+        <w:rPr>
+          <w:rFonts w:ascii="Times New Roman" w:cs="Times New Roman" w:eastAsia="Times New Roman" w:hAnsi="Times New Roman"/>
+          <w:sz w:val="24"/>
+          <w:szCs w:val="24"/>
+          <w:rtl w:val="0"/>
+        </w:rPr>
+        <w:t xml:space="preserve">Referenced in navbar.html and style.css</w:t>
+      </w:r>
       <w:r>
         <w:rPr>
           <w:rtl w:val="0"/>
@@ -79,27 +115,26 @@
       </w:pPr>
       <w:r>
         <w:rPr>
-          <w:rFonts w:ascii="Times New Roman" w:cs="Times New Roman" w:eastAsia="Times New Roman" w:hAnsi="Times New Roman"/>
-          <w:sz w:val="24"/>
-          <w:szCs w:val="24"/>
-          <w:rtl w:val="0"/>
-        </w:rPr>
-        <w:t xml:space="preserve">Referenced in navbar.html and style.css</w:t>
-      </w:r>
-    </w:p>
-    <w:p>
-      <w:pPr>
-        <w:jc w:val="left"/>
-        <w:rPr>
-          <w:rFonts w:ascii="Times New Roman" w:cs="Times New Roman" w:eastAsia="Times New Roman" w:hAnsi="Times New Roman"/>
-          <w:sz w:val="24"/>
-          <w:szCs w:val="24"/>
-        </w:rPr>
-      </w:pPr>
-      <w:r>
-        <w:rPr>
-          <w:rtl w:val="0"/>
-        </w:rPr>
+          <w:rtl w:val="0"/>
+        </w:rPr>
+      </w:r>
+    </w:p>
+    <w:p>
+      <w:pPr>
+        <w:rPr>
+          <w:rFonts w:ascii="Times New Roman" w:cs="Times New Roman" w:eastAsia="Times New Roman" w:hAnsi="Times New Roman"/>
+          <w:sz w:val="24"/>
+          <w:szCs w:val="24"/>
+        </w:rPr>
+      </w:pPr>
+      <w:r>
+        <w:rPr>
+          <w:rFonts w:ascii="Times New Roman" w:cs="Times New Roman" w:eastAsia="Times New Roman" w:hAnsi="Times New Roman"/>
+          <w:sz w:val="24"/>
+          <w:szCs w:val="24"/>
+          <w:rtl w:val="0"/>
+        </w:rPr>
+        <w:t xml:space="preserve">Referenced in navbar.htlml</w:t>
       </w:r>
     </w:p>
     <w:p>
@@ -141,40 +176,6 @@
       </w:pPr>
       <w:r>
         <w:rPr>
-          <w:rFonts w:ascii="Times New Roman" w:cs="Times New Roman" w:eastAsia="Times New Roman" w:hAnsi="Times New Roman"/>
-          <w:sz w:val="24"/>
-          <w:szCs w:val="24"/>
-          <w:rtl w:val="0"/>
-        </w:rPr>
-        <w:t xml:space="preserve">Referenced in navbar.htlml</w:t>
-      </w:r>
-    </w:p>
-    <w:p>
-      <w:pPr>
-        <w:jc w:val="left"/>
-        <w:rPr>
-          <w:rFonts w:ascii="Times New Roman" w:cs="Times New Roman" w:eastAsia="Times New Roman" w:hAnsi="Times New Roman"/>
-          <w:sz w:val="24"/>
-          <w:szCs w:val="24"/>
-        </w:rPr>
-      </w:pPr>
-      <w:r>
-        <w:rPr>
-          <w:rtl w:val="0"/>
-        </w:rPr>
-      </w:r>
-    </w:p>
-    <w:p>
-      <w:pPr>
-        <w:jc w:val="left"/>
-        <w:rPr>
-          <w:rFonts w:ascii="Times New Roman" w:cs="Times New Roman" w:eastAsia="Times New Roman" w:hAnsi="Times New Roman"/>
-          <w:sz w:val="24"/>
-          <w:szCs w:val="24"/>
-        </w:rPr>
-      </w:pPr>
-      <w:r>
-        <w:rPr>
           <w:rtl w:val="0"/>
         </w:rPr>
       </w:r>
@@ -422,36 +423,6 @@
           <w:szCs w:val="24"/>
         </w:rPr>
       </w:pPr>
-      <w:r>
-        <w:rPr>
-          <w:rtl w:val="0"/>
-        </w:rPr>
-      </w:r>
-    </w:p>
-    <w:p>
-      <w:pPr>
-        <w:jc w:val="left"/>
-        <w:rPr>
-          <w:rFonts w:ascii="Times New Roman" w:cs="Times New Roman" w:eastAsia="Times New Roman" w:hAnsi="Times New Roman"/>
-          <w:sz w:val="24"/>
-          <w:szCs w:val="24"/>
-        </w:rPr>
-      </w:pPr>
-      <w:r>
-        <w:rPr>
-          <w:rtl w:val="0"/>
-        </w:rPr>
-      </w:r>
-    </w:p>
-    <w:p>
-      <w:pPr>
-        <w:jc w:val="left"/>
-        <w:rPr>
-          <w:rFonts w:ascii="Times New Roman" w:cs="Times New Roman" w:eastAsia="Times New Roman" w:hAnsi="Times New Roman"/>
-          <w:sz w:val="24"/>
-          <w:szCs w:val="24"/>
-        </w:rPr>
-      </w:pPr>
       <w:hyperlink r:id="rId9">
         <w:r>
           <w:rPr>
@@ -578,49 +549,376 @@
       </w:pPr>
       <w:r>
         <w:rPr>
-          <w:rtl w:val="0"/>
-        </w:rPr>
-      </w:r>
-    </w:p>
-    <w:p>
-      <w:pPr>
-        <w:jc w:val="left"/>
-        <w:rPr>
-          <w:rFonts w:ascii="Times New Roman" w:cs="Times New Roman" w:eastAsia="Times New Roman" w:hAnsi="Times New Roman"/>
-          <w:sz w:val="24"/>
-          <w:szCs w:val="24"/>
-        </w:rPr>
-      </w:pPr>
-      <w:r>
-        <w:rPr>
-          <w:rtl w:val="0"/>
-        </w:rPr>
-      </w:r>
-    </w:p>
-    <w:p>
-      <w:pPr>
-        <w:jc w:val="left"/>
-        <w:rPr>
-          <w:rFonts w:ascii="Times New Roman" w:cs="Times New Roman" w:eastAsia="Times New Roman" w:hAnsi="Times New Roman"/>
-          <w:sz w:val="24"/>
-          <w:szCs w:val="24"/>
-        </w:rPr>
-      </w:pPr>
-      <w:r>
-        <w:rPr>
-          <w:rtl w:val="0"/>
-        </w:rPr>
-      </w:r>
-    </w:p>
-    <w:p>
-      <w:pPr>
-        <w:jc w:val="left"/>
-        <w:rPr>
-          <w:rFonts w:ascii="Times New Roman" w:cs="Times New Roman" w:eastAsia="Times New Roman" w:hAnsi="Times New Roman"/>
-          <w:sz w:val="24"/>
-          <w:szCs w:val="24"/>
-        </w:rPr>
-      </w:pPr>
+          <w:rFonts w:ascii="Times New Roman" w:cs="Times New Roman" w:eastAsia="Times New Roman" w:hAnsi="Times New Roman"/>
+          <w:sz w:val="24"/>
+          <w:szCs w:val="24"/>
+          <w:rtl w:val="0"/>
+        </w:rPr>
+        <w:t xml:space="preserve">Export data to Excel from SpringBoot</w:t>
+      </w:r>
+    </w:p>
+    <w:p>
+      <w:pPr>
+        <w:jc w:val="left"/>
+        <w:rPr>
+          <w:rFonts w:ascii="Times New Roman" w:cs="Times New Roman" w:eastAsia="Times New Roman" w:hAnsi="Times New Roman"/>
+          <w:sz w:val="24"/>
+          <w:szCs w:val="24"/>
+        </w:rPr>
+      </w:pPr>
+      <w:hyperlink r:id="rId11">
+        <w:r>
+          <w:rPr>
+            <w:rFonts w:ascii="Times New Roman" w:cs="Times New Roman" w:eastAsia="Times New Roman" w:hAnsi="Times New Roman"/>
+            <w:color w:val="1155cc"/>
+            <w:sz w:val="24"/>
+            <w:szCs w:val="24"/>
+            <w:u w:val="single"/>
+            <w:rtl w:val="0"/>
+          </w:rPr>
+          <w:t xml:space="preserve">Export Data to Excel file in Spring Boot | Spring Java</w:t>
+        </w:r>
+      </w:hyperlink>
+      <w:r>
+        <w:rPr>
+          <w:rtl w:val="0"/>
+        </w:rPr>
+      </w:r>
+    </w:p>
+    <w:p>
+      <w:pPr>
+        <w:jc w:val="left"/>
+        <w:rPr>
+          <w:rFonts w:ascii="Times New Roman" w:cs="Times New Roman" w:eastAsia="Times New Roman" w:hAnsi="Times New Roman"/>
+          <w:sz w:val="24"/>
+          <w:szCs w:val="24"/>
+        </w:rPr>
+      </w:pPr>
+      <w:r>
+        <w:rPr>
+          <w:rtl w:val="0"/>
+        </w:rPr>
+      </w:r>
+    </w:p>
+    <w:p>
+      <w:pPr>
+        <w:jc w:val="left"/>
+        <w:rPr>
+          <w:rFonts w:ascii="Times New Roman" w:cs="Times New Roman" w:eastAsia="Times New Roman" w:hAnsi="Times New Roman"/>
+          <w:sz w:val="24"/>
+          <w:szCs w:val="24"/>
+        </w:rPr>
+      </w:pPr>
+      <w:r>
+        <w:rPr>
+          <w:rFonts w:ascii="Times New Roman" w:cs="Times New Roman" w:eastAsia="Times New Roman" w:hAnsi="Times New Roman"/>
+          <w:sz w:val="24"/>
+          <w:szCs w:val="24"/>
+          <w:rtl w:val="0"/>
+        </w:rPr>
+        <w:t xml:space="preserve">Accessing data with mySQL</w:t>
+      </w:r>
+    </w:p>
+    <w:p>
+      <w:pPr>
+        <w:jc w:val="left"/>
+        <w:rPr>
+          <w:rFonts w:ascii="Times New Roman" w:cs="Times New Roman" w:eastAsia="Times New Roman" w:hAnsi="Times New Roman"/>
+          <w:sz w:val="24"/>
+          <w:szCs w:val="24"/>
+        </w:rPr>
+      </w:pPr>
+      <w:hyperlink r:id="rId12">
+        <w:r>
+          <w:rPr>
+            <w:rFonts w:ascii="Times New Roman" w:cs="Times New Roman" w:eastAsia="Times New Roman" w:hAnsi="Times New Roman"/>
+            <w:color w:val="1155cc"/>
+            <w:sz w:val="24"/>
+            <w:szCs w:val="24"/>
+            <w:u w:val="single"/>
+            <w:rtl w:val="0"/>
+          </w:rPr>
+          <w:t xml:space="preserve">Getting Started | Accessing data with MySQL (spring.io)</w:t>
+        </w:r>
+      </w:hyperlink>
+      <w:r>
+        <w:rPr>
+          <w:rtl w:val="0"/>
+        </w:rPr>
+      </w:r>
+    </w:p>
+    <w:p>
+      <w:pPr>
+        <w:jc w:val="left"/>
+        <w:rPr>
+          <w:rFonts w:ascii="Times New Roman" w:cs="Times New Roman" w:eastAsia="Times New Roman" w:hAnsi="Times New Roman"/>
+          <w:sz w:val="24"/>
+          <w:szCs w:val="24"/>
+        </w:rPr>
+      </w:pPr>
+      <w:r>
+        <w:rPr>
+          <w:rtl w:val="0"/>
+        </w:rPr>
+      </w:r>
+    </w:p>
+    <w:p>
+      <w:pPr>
+        <w:jc w:val="left"/>
+        <w:rPr>
+          <w:rFonts w:ascii="Times New Roman" w:cs="Times New Roman" w:eastAsia="Times New Roman" w:hAnsi="Times New Roman"/>
+          <w:sz w:val="24"/>
+          <w:szCs w:val="24"/>
+        </w:rPr>
+      </w:pPr>
+      <w:r>
+        <w:rPr>
+          <w:rtl w:val="0"/>
+        </w:rPr>
+      </w:r>
+    </w:p>
+    <w:p>
+      <w:pPr>
+        <w:jc w:val="left"/>
+        <w:rPr>
+          <w:rFonts w:ascii="Times New Roman" w:cs="Times New Roman" w:eastAsia="Times New Roman" w:hAnsi="Times New Roman"/>
+          <w:sz w:val="24"/>
+          <w:szCs w:val="24"/>
+        </w:rPr>
+      </w:pPr>
+      <w:r>
+        <w:rPr>
+          <w:rtl w:val="0"/>
+        </w:rPr>
+      </w:r>
+    </w:p>
+    <w:p>
+      <w:pPr>
+        <w:jc w:val="left"/>
+        <w:rPr>
+          <w:rFonts w:ascii="Times New Roman" w:cs="Times New Roman" w:eastAsia="Times New Roman" w:hAnsi="Times New Roman"/>
+          <w:sz w:val="24"/>
+          <w:szCs w:val="24"/>
+        </w:rPr>
+      </w:pPr>
+      <w:r>
+        <w:rPr>
+          <w:rFonts w:ascii="Times New Roman" w:cs="Times New Roman" w:eastAsia="Times New Roman" w:hAnsi="Times New Roman"/>
+          <w:sz w:val="24"/>
+          <w:szCs w:val="24"/>
+          <w:rtl w:val="0"/>
+        </w:rPr>
+        <w:t xml:space="preserve">Many to Many Associations</w:t>
+      </w:r>
+    </w:p>
+    <w:p>
+      <w:pPr>
+        <w:jc w:val="left"/>
+        <w:rPr>
+          <w:rFonts w:ascii="Times New Roman" w:cs="Times New Roman" w:eastAsia="Times New Roman" w:hAnsi="Times New Roman"/>
+          <w:sz w:val="24"/>
+          <w:szCs w:val="24"/>
+        </w:rPr>
+      </w:pPr>
+      <w:hyperlink r:id="rId13">
+        <w:r>
+          <w:rPr>
+            <w:rFonts w:ascii="Times New Roman" w:cs="Times New Roman" w:eastAsia="Times New Roman" w:hAnsi="Times New Roman"/>
+            <w:color w:val="1155cc"/>
+            <w:sz w:val="24"/>
+            <w:szCs w:val="24"/>
+            <w:u w:val="single"/>
+            <w:rtl w:val="0"/>
+          </w:rPr>
+          <w:t xml:space="preserve">Many-To-Many Relationship in JPA | Baeldung</w:t>
+        </w:r>
+      </w:hyperlink>
+      <w:r>
+        <w:rPr>
+          <w:rtl w:val="0"/>
+        </w:rPr>
+      </w:r>
+    </w:p>
+    <w:p>
+      <w:pPr>
+        <w:jc w:val="left"/>
+        <w:rPr>
+          <w:rFonts w:ascii="Times New Roman" w:cs="Times New Roman" w:eastAsia="Times New Roman" w:hAnsi="Times New Roman"/>
+          <w:sz w:val="24"/>
+          <w:szCs w:val="24"/>
+        </w:rPr>
+      </w:pPr>
+      <w:r>
+        <w:rPr>
+          <w:rtl w:val="0"/>
+        </w:rPr>
+      </w:r>
+    </w:p>
+    <w:p>
+      <w:pPr>
+        <w:jc w:val="left"/>
+        <w:rPr>
+          <w:rFonts w:ascii="Times New Roman" w:cs="Times New Roman" w:eastAsia="Times New Roman" w:hAnsi="Times New Roman"/>
+          <w:sz w:val="24"/>
+          <w:szCs w:val="24"/>
+        </w:rPr>
+      </w:pPr>
+      <w:r>
+        <w:rPr>
+          <w:rFonts w:ascii="Times New Roman" w:cs="Times New Roman" w:eastAsia="Times New Roman" w:hAnsi="Times New Roman"/>
+          <w:sz w:val="24"/>
+          <w:szCs w:val="24"/>
+          <w:rtl w:val="0"/>
+        </w:rPr>
+        <w:t xml:space="preserve">Importing Excel into SpringBoot</w:t>
+      </w:r>
+    </w:p>
+    <w:p>
+      <w:pPr>
+        <w:jc w:val="left"/>
+        <w:rPr>
+          <w:rFonts w:ascii="Times New Roman" w:cs="Times New Roman" w:eastAsia="Times New Roman" w:hAnsi="Times New Roman"/>
+          <w:sz w:val="24"/>
+          <w:szCs w:val="24"/>
+        </w:rPr>
+      </w:pPr>
+      <w:hyperlink r:id="rId14">
+        <w:r>
+          <w:rPr>
+            <w:rFonts w:ascii="Times New Roman" w:cs="Times New Roman" w:eastAsia="Times New Roman" w:hAnsi="Times New Roman"/>
+            <w:color w:val="1155cc"/>
+            <w:sz w:val="24"/>
+            <w:szCs w:val="24"/>
+            <w:u w:val="single"/>
+            <w:rtl w:val="0"/>
+          </w:rPr>
+          <w:t xml:space="preserve">Spring Boot: Upload/Import Excel file data into MySQL Database - BezKoder</w:t>
+        </w:r>
+      </w:hyperlink>
+      <w:r>
+        <w:rPr>
+          <w:rtl w:val="0"/>
+        </w:rPr>
+      </w:r>
+    </w:p>
+    <w:p>
+      <w:pPr>
+        <w:jc w:val="left"/>
+        <w:rPr>
+          <w:rFonts w:ascii="Times New Roman" w:cs="Times New Roman" w:eastAsia="Times New Roman" w:hAnsi="Times New Roman"/>
+          <w:sz w:val="24"/>
+          <w:szCs w:val="24"/>
+        </w:rPr>
+      </w:pPr>
+      <w:r>
+        <w:rPr>
+          <w:rtl w:val="0"/>
+        </w:rPr>
+      </w:r>
+    </w:p>
+    <w:p>
+      <w:pPr>
+        <w:jc w:val="left"/>
+        <w:rPr>
+          <w:rFonts w:ascii="Times New Roman" w:cs="Times New Roman" w:eastAsia="Times New Roman" w:hAnsi="Times New Roman"/>
+          <w:sz w:val="24"/>
+          <w:szCs w:val="24"/>
+        </w:rPr>
+      </w:pPr>
+      <w:r>
+        <w:rPr>
+          <w:rFonts w:ascii="Times New Roman" w:cs="Times New Roman" w:eastAsia="Times New Roman" w:hAnsi="Times New Roman"/>
+          <w:sz w:val="24"/>
+          <w:szCs w:val="24"/>
+          <w:rtl w:val="0"/>
+        </w:rPr>
+        <w:t xml:space="preserve">Email Verification Project</w:t>
+      </w:r>
+    </w:p>
+    <w:p>
+      <w:pPr>
+        <w:jc w:val="left"/>
+        <w:rPr>
+          <w:rFonts w:ascii="Times New Roman" w:cs="Times New Roman" w:eastAsia="Times New Roman" w:hAnsi="Times New Roman"/>
+          <w:sz w:val="24"/>
+          <w:szCs w:val="24"/>
+        </w:rPr>
+      </w:pPr>
+      <w:hyperlink r:id="rId15">
+        <w:r>
+          <w:rPr>
+            <w:rFonts w:ascii="Times New Roman" w:cs="Times New Roman" w:eastAsia="Times New Roman" w:hAnsi="Times New Roman"/>
+            <w:color w:val="1155cc"/>
+            <w:sz w:val="24"/>
+            <w:szCs w:val="24"/>
+            <w:u w:val="single"/>
+            <w:rtl w:val="0"/>
+          </w:rPr>
+          <w:t xml:space="preserve">https://github.com/arjungautam1/SpringBootEmail</w:t>
+        </w:r>
+      </w:hyperlink>
+      <w:r>
+        <w:rPr>
+          <w:rtl w:val="0"/>
+        </w:rPr>
+      </w:r>
+    </w:p>
+    <w:p>
+      <w:pPr>
+        <w:jc w:val="left"/>
+        <w:rPr>
+          <w:rFonts w:ascii="Times New Roman" w:cs="Times New Roman" w:eastAsia="Times New Roman" w:hAnsi="Times New Roman"/>
+          <w:sz w:val="24"/>
+          <w:szCs w:val="24"/>
+        </w:rPr>
+      </w:pPr>
+      <w:r>
+        <w:rPr>
+          <w:rtl w:val="0"/>
+        </w:rPr>
+      </w:r>
+    </w:p>
+    <w:p>
+      <w:pPr>
+        <w:jc w:val="left"/>
+        <w:rPr>
+          <w:rFonts w:ascii="Times New Roman" w:cs="Times New Roman" w:eastAsia="Times New Roman" w:hAnsi="Times New Roman"/>
+          <w:sz w:val="24"/>
+          <w:szCs w:val="24"/>
+        </w:rPr>
+      </w:pPr>
+      <w:r>
+        <w:rPr>
+          <w:rFonts w:ascii="Times New Roman" w:cs="Times New Roman" w:eastAsia="Times New Roman" w:hAnsi="Times New Roman"/>
+          <w:sz w:val="24"/>
+          <w:szCs w:val="24"/>
+          <w:rtl w:val="0"/>
+        </w:rPr>
+        <w:t xml:space="preserve">User Authorization and Authentication</w:t>
+      </w:r>
+    </w:p>
+    <w:p>
+      <w:pPr>
+        <w:jc w:val="left"/>
+        <w:rPr>
+          <w:rFonts w:ascii="Times New Roman" w:cs="Times New Roman" w:eastAsia="Times New Roman" w:hAnsi="Times New Roman"/>
+          <w:sz w:val="24"/>
+          <w:szCs w:val="24"/>
+        </w:rPr>
+      </w:pPr>
+      <w:hyperlink r:id="rId16">
+        <w:r>
+          <w:rPr>
+            <w:rFonts w:ascii="Times New Roman" w:cs="Times New Roman" w:eastAsia="Times New Roman" w:hAnsi="Times New Roman"/>
+            <w:color w:val="1155cc"/>
+            <w:sz w:val="24"/>
+            <w:szCs w:val="24"/>
+            <w:u w:val="single"/>
+            <w:rtl w:val="0"/>
+          </w:rPr>
+          <w:t xml:space="preserve">https://www.codejava.net/frameworks/spring-boot/redirect-users-after-login-based-on-roles</w:t>
+        </w:r>
+      </w:hyperlink>
       <w:r>
         <w:rPr>
           <w:rtl w:val="0"/>

</xml_diff>